<commit_message>
Iteration 2 Final Fix
The title was System Sequence Diagram when it should have been Sequence
Diagram
</commit_message>
<xml_diff>
--- a/Deliverables/iteration 2/Design Document Iteration 2.docx
+++ b/Deliverables/iteration 2/Design Document Iteration 2.docx
@@ -4,6 +4,26 @@
   <w:body>
     <w:p>
       <w:pPr>
+        <w:jc w:val="center"/>
+        <w:rPr>
+          <w:rFonts w:eastAsia="Times New Roman" w:cs="Times New Roman"/>
+          <w:b/>
+          <w:sz w:val="32"/>
+        </w:rPr>
+      </w:pPr>
+      <w:r>
+        <w:rPr>
+          <w:rFonts w:eastAsia="Times New Roman" w:cs="Times New Roman"/>
+          <w:b/>
+          <w:sz w:val="32"/>
+        </w:rPr>
+        <w:t>Design Documents</w:t>
+      </w:r>
+      <w:bookmarkStart w:id="0" w:name="_GoBack"/>
+      <w:bookmarkEnd w:id="0"/>
+    </w:p>
+    <w:p>
+      <w:pPr>
         <w:rPr>
           <w:rFonts w:eastAsia="Times New Roman" w:cs="Times New Roman"/>
           <w:b/>
@@ -16,7 +36,7 @@
           <w:b/>
           <w:sz w:val="28"/>
         </w:rPr>
-        <w:t>System Sequence Diagrams</w:t>
+        <w:t>Sequence Diagrams</w:t>
       </w:r>
     </w:p>
     <w:p>
@@ -75,10 +95,10 @@
             <v:path o:extrusionok="f" gradientshapeok="t" o:connecttype="rect"/>
             <o:lock v:ext="edit" aspectratio="t"/>
           </v:shapetype>
-          <v:shape id="_x0000_i1050" type="#_x0000_t75" style="width:298.5pt;height:311.25pt" o:ole="">
+          <v:shape id="_x0000_i1025" type="#_x0000_t75" style="width:298.5pt;height:311.25pt" o:ole="">
             <v:imagedata r:id="rId6" o:title=""/>
           </v:shape>
-          <o:OLEObject Type="Embed" ProgID="Visio.Drawing.15" ShapeID="_x0000_i1050" DrawAspect="Content" ObjectID="_1520887112" r:id="rId7"/>
+          <o:OLEObject Type="Embed" ProgID="Visio.Drawing.15" ShapeID="_x0000_i1025" DrawAspect="Content" ObjectID="_1520919971" r:id="rId7"/>
         </w:object>
       </w:r>
     </w:p>
@@ -119,10 +139,10 @@
       </w:pPr>
       <w:r>
         <w:object w:dxaOrig="6060" w:dyaOrig="6225">
-          <v:shape id="_x0000_i1048" type="#_x0000_t75" style="width:303pt;height:311.25pt" o:ole="">
+          <v:shape id="_x0000_i1026" type="#_x0000_t75" style="width:303pt;height:311.25pt" o:ole="">
             <v:imagedata r:id="rId8" o:title=""/>
           </v:shape>
-          <o:OLEObject Type="Embed" ProgID="Visio.Drawing.15" ShapeID="_x0000_i1048" DrawAspect="Content" ObjectID="_1520887113" r:id="rId9"/>
+          <o:OLEObject Type="Embed" ProgID="Visio.Drawing.15" ShapeID="_x0000_i1026" DrawAspect="Content" ObjectID="_1520919972" r:id="rId9"/>
         </w:object>
       </w:r>
     </w:p>
@@ -163,10 +183,10 @@
       </w:pPr>
       <w:r>
         <w:object w:dxaOrig="8491" w:dyaOrig="6256">
-          <v:shape id="_x0000_i1038" type="#_x0000_t75" style="width:297pt;height:312.75pt" o:ole="">
+          <v:shape id="_x0000_i1027" type="#_x0000_t75" style="width:297pt;height:312.75pt" o:ole="">
             <v:imagedata r:id="rId10" o:title=""/>
           </v:shape>
-          <o:OLEObject Type="Embed" ProgID="Visio.Drawing.15" ShapeID="_x0000_i1038" DrawAspect="Content" ObjectID="_1520887114" r:id="rId11"/>
+          <o:OLEObject Type="Embed" ProgID="Visio.Drawing.15" ShapeID="_x0000_i1027" DrawAspect="Content" ObjectID="_1520919973" r:id="rId11"/>
         </w:object>
       </w:r>
     </w:p>
@@ -209,14 +229,12 @@
       </w:pPr>
       <w:r>
         <w:object w:dxaOrig="8851" w:dyaOrig="7486">
-          <v:shape id="_x0000_i1053" type="#_x0000_t75" style="width:442.5pt;height:374.25pt" o:ole="">
+          <v:shape id="_x0000_i1028" type="#_x0000_t75" style="width:442.5pt;height:374.25pt" o:ole="">
             <v:imagedata r:id="rId12" o:title=""/>
           </v:shape>
-          <o:OLEObject Type="Embed" ProgID="Visio.Drawing.15" ShapeID="_x0000_i1053" DrawAspect="Content" ObjectID="_1520887115" r:id="rId13"/>
+          <o:OLEObject Type="Embed" ProgID="Visio.Drawing.15" ShapeID="_x0000_i1028" DrawAspect="Content" ObjectID="_1520919974" r:id="rId13"/>
         </w:object>
       </w:r>
-      <w:bookmarkStart w:id="0" w:name="_GoBack"/>
-      <w:bookmarkEnd w:id="0"/>
     </w:p>
     <w:p>
       <w:pPr>
@@ -248,10 +266,10 @@
     <w:p>
       <w:r>
         <w:object w:dxaOrig="13306" w:dyaOrig="9031">
-          <v:shape id="_x0000_i1025" type="#_x0000_t75" style="width:468pt;height:317.25pt" o:ole="">
+          <v:shape id="_x0000_i1029" type="#_x0000_t75" style="width:468pt;height:317.25pt" o:ole="">
             <v:imagedata r:id="rId14" o:title=""/>
           </v:shape>
-          <o:OLEObject Type="Embed" ProgID="Visio.Drawing.15" ShapeID="_x0000_i1025" DrawAspect="Content" ObjectID="_1520887116" r:id="rId15"/>
+          <o:OLEObject Type="Embed" ProgID="Visio.Drawing.15" ShapeID="_x0000_i1029" DrawAspect="Content" ObjectID="_1520919975" r:id="rId15"/>
         </w:object>
       </w:r>
     </w:p>
@@ -351,21 +369,7 @@
         <w:rPr>
           <w:sz w:val="24"/>
         </w:rPr>
-        <w:t xml:space="preserve">We can go on with the </w:t>
-      </w:r>
-      <w:proofErr w:type="spellStart"/>
-      <w:r>
-        <w:rPr>
-          <w:sz w:val="24"/>
-        </w:rPr>
-        <w:t>gameover</w:t>
-      </w:r>
-      <w:proofErr w:type="spellEnd"/>
-      <w:r>
-        <w:rPr>
-          <w:sz w:val="24"/>
-        </w:rPr>
-        <w:t xml:space="preserve"> object. It is only activated when the player object falls off the stage. </w:t>
+        <w:t xml:space="preserve">We can go on with the gameover object. It is only activated when the player object falls off the stage. </w:t>
       </w:r>
       <w:r>
         <w:rPr>
@@ -1340,7 +1344,7 @@
 </file>
 
 <file path=customXml/itemProps1.xml><?xml version="1.0" encoding="utf-8"?>
-<ds:datastoreItem xmlns:ds="http://schemas.openxmlformats.org/officeDocument/2006/customXml" ds:itemID="{FBF732AC-7009-49BC-B3AB-00C84A85F7C2}">
+<ds:datastoreItem xmlns:ds="http://schemas.openxmlformats.org/officeDocument/2006/customXml" ds:itemID="{F9D8BA8F-933A-4490-B27D-C1F65824DBBA}">
   <ds:schemaRefs>
     <ds:schemaRef ds:uri="http://schemas.openxmlformats.org/officeDocument/2006/bibliography"/>
   </ds:schemaRefs>

</xml_diff>